<commit_message>
Error trapped GDAL Memory issue
</commit_message>
<xml_diff>
--- a/LKMAPS_Desktop/Manual/LKMaps Desktop HELP.docx
+++ b/LKMAPS_Desktop/Manual/LKMaps Desktop HELP.docx
@@ -873,6 +873,9 @@
         <w:spacing w:after="0"/>
       </w:pPr>
       <w:r>
+        <w:rPr>
+          <w:noProof/>
+        </w:rPr>
         <w:drawing>
           <wp:inline distT="0" distB="0" distL="0" distR="0" wp14:anchorId="4CFED933" wp14:editId="48D99152">
             <wp:extent cx="6645910" cy="4684395"/>
@@ -1464,6 +1467,70 @@
       <w:r>
         <w:rPr>
           <w:rFonts w:ascii="Tahoma" w:hAnsi="Tahoma" w:cs="Tahoma"/>
+          <w:kern w:val="0"/>
+          <w:sz w:val="20"/>
+          <w:szCs w:val="20"/>
+          <w:lang w:val="en-US"/>
+        </w:rPr>
+        <w:drawing>
+          <wp:anchor distT="0" distB="0" distL="114300" distR="114300" simplePos="0" relativeHeight="251660288" behindDoc="0" locked="0" layoutInCell="1" allowOverlap="1" wp14:anchorId="2EEA3C52" wp14:editId="31B06754">
+            <wp:simplePos x="0" y="0"/>
+            <wp:positionH relativeFrom="column">
+              <wp:posOffset>2753995</wp:posOffset>
+            </wp:positionH>
+            <wp:positionV relativeFrom="paragraph">
+              <wp:posOffset>85271</wp:posOffset>
+            </wp:positionV>
+            <wp:extent cx="3831590" cy="1779270"/>
+            <wp:effectExtent l="0" t="0" r="0" b="0"/>
+            <wp:wrapSquare wrapText="bothSides"/>
+            <wp:docPr id="754361529" name="Picture 1" descr="A screenshot of a computer error&#10;&#10;Description automatically generated with medium confidence"/>
+            <wp:cNvGraphicFramePr>
+              <a:graphicFrameLocks xmlns:a="http://schemas.openxmlformats.org/drawingml/2006/main" noChangeAspect="1"/>
+            </wp:cNvGraphicFramePr>
+            <a:graphic xmlns:a="http://schemas.openxmlformats.org/drawingml/2006/main">
+              <a:graphicData uri="http://schemas.openxmlformats.org/drawingml/2006/picture">
+                <pic:pic xmlns:pic="http://schemas.openxmlformats.org/drawingml/2006/picture">
+                  <pic:nvPicPr>
+                    <pic:cNvPr id="754361529" name="Picture 1" descr="A screenshot of a computer error&#10;&#10;Description automatically generated with medium confidence"/>
+                    <pic:cNvPicPr/>
+                  </pic:nvPicPr>
+                  <pic:blipFill>
+                    <a:blip r:embed="rId9">
+                      <a:extLst>
+                        <a:ext uri="{28A0092B-C50C-407E-A947-70E740481C1C}">
+                          <a14:useLocalDpi xmlns:a14="http://schemas.microsoft.com/office/drawing/2010/main" val="0"/>
+                        </a:ext>
+                      </a:extLst>
+                    </a:blip>
+                    <a:stretch>
+                      <a:fillRect/>
+                    </a:stretch>
+                  </pic:blipFill>
+                  <pic:spPr>
+                    <a:xfrm>
+                      <a:off x="0" y="0"/>
+                      <a:ext cx="3831590" cy="1779270"/>
+                    </a:xfrm>
+                    <a:prstGeom prst="rect">
+                      <a:avLst/>
+                    </a:prstGeom>
+                  </pic:spPr>
+                </pic:pic>
+              </a:graphicData>
+            </a:graphic>
+            <wp14:sizeRelH relativeFrom="page">
+              <wp14:pctWidth>0</wp14:pctWidth>
+            </wp14:sizeRelH>
+            <wp14:sizeRelV relativeFrom="page">
+              <wp14:pctHeight>0</wp14:pctHeight>
+            </wp14:sizeRelV>
+          </wp:anchor>
+        </w:drawing>
+      </w:r>
+      <w:r>
+        <w:rPr>
+          <w:rFonts w:ascii="Tahoma" w:hAnsi="Tahoma" w:cs="Tahoma"/>
           <w:b/>
           <w:bCs/>
           <w:kern w:val="0"/>
@@ -1521,6 +1588,8 @@
       <w:r>
         <w:rPr>
           <w:rFonts w:ascii="Tahoma" w:hAnsi="Tahoma" w:cs="Tahoma"/>
+          <w:b/>
+          <w:bCs/>
           <w:kern w:val="0"/>
           <w:sz w:val="20"/>
           <w:szCs w:val="20"/>
@@ -1532,12 +1601,24 @@
       <w:r>
         <w:rPr>
           <w:rFonts w:ascii="Tahoma" w:hAnsi="Tahoma" w:cs="Tahoma"/>
-          <w:kern w:val="0"/>
-          <w:sz w:val="20"/>
-          <w:szCs w:val="20"/>
-          <w:lang w:val="en-US"/>
-        </w:rPr>
-        <w:t xml:space="preserve"> Desktop </w:t>
+          <w:b/>
+          <w:bCs/>
+          <w:kern w:val="0"/>
+          <w:sz w:val="20"/>
+          <w:szCs w:val="20"/>
+          <w:lang w:val="en-US"/>
+        </w:rPr>
+        <w:t xml:space="preserve"> Desktop</w:t>
+      </w:r>
+      <w:r>
+        <w:rPr>
+          <w:rFonts w:ascii="Tahoma" w:hAnsi="Tahoma" w:cs="Tahoma"/>
+          <w:kern w:val="0"/>
+          <w:sz w:val="20"/>
+          <w:szCs w:val="20"/>
+          <w:lang w:val="en-US"/>
+        </w:rPr>
+        <w:t xml:space="preserve"> </w:t>
       </w:r>
       <w:r>
         <w:rPr>
@@ -1577,7 +1658,57 @@
           <w:szCs w:val="20"/>
           <w:lang w:val="en-US"/>
         </w:rPr>
-        <w:t xml:space="preserve">If this still happens to you with this version, please share it in the GitHub Issues webpage for </w:t>
+        <w:t xml:space="preserve">This is now error trapped, and you be notified with this warning message. Usually, a reboot of your computer will resolve this GDAL processing error. </w:t>
+      </w:r>
+      <w:r>
+        <w:rPr>
+          <w:rFonts w:ascii="Tahoma" w:hAnsi="Tahoma" w:cs="Tahoma"/>
+          <w:kern w:val="0"/>
+          <w:sz w:val="20"/>
+          <w:szCs w:val="20"/>
+          <w:lang w:val="en-US"/>
+        </w:rPr>
+        <w:t xml:space="preserve">If </w:t>
+      </w:r>
+      <w:r>
+        <w:rPr>
+          <w:rFonts w:ascii="Tahoma" w:hAnsi="Tahoma" w:cs="Tahoma"/>
+          <w:kern w:val="0"/>
+          <w:sz w:val="20"/>
+          <w:szCs w:val="20"/>
+          <w:lang w:val="en-US"/>
+        </w:rPr>
+        <w:t>a reboot fails to solve the issue,</w:t>
+      </w:r>
+      <w:r>
+        <w:rPr>
+          <w:rFonts w:ascii="Tahoma" w:hAnsi="Tahoma" w:cs="Tahoma"/>
+          <w:kern w:val="0"/>
+          <w:sz w:val="20"/>
+          <w:szCs w:val="20"/>
+          <w:lang w:val="en-US"/>
+        </w:rPr>
+        <w:t xml:space="preserve"> please </w:t>
+      </w:r>
+      <w:r>
+        <w:rPr>
+          <w:rFonts w:ascii="Tahoma" w:hAnsi="Tahoma" w:cs="Tahoma"/>
+          <w:kern w:val="0"/>
+          <w:sz w:val="20"/>
+          <w:szCs w:val="20"/>
+          <w:lang w:val="en-US"/>
+        </w:rPr>
+        <w:t>let us know by sharing</w:t>
+      </w:r>
+      <w:r>
+        <w:rPr>
+          <w:rFonts w:ascii="Tahoma" w:hAnsi="Tahoma" w:cs="Tahoma"/>
+          <w:kern w:val="0"/>
+          <w:sz w:val="20"/>
+          <w:szCs w:val="20"/>
+          <w:lang w:val="en-US"/>
+        </w:rPr>
+        <w:t xml:space="preserve"> it in the GitHub Issues webpage for </w:t>
       </w:r>
       <w:proofErr w:type="spellStart"/>
       <w:r>
@@ -1599,7 +1730,7 @@
           <w:szCs w:val="20"/>
           <w:lang w:val="en-US"/>
         </w:rPr>
-        <w:t xml:space="preserve"> Desktop with details of how you managed to produce the error, and I will address it immediately.</w:t>
+        <w:t>, and I will address it immediately.</w:t>
       </w:r>
     </w:p>
     <w:p>
@@ -1773,7 +1904,7 @@
                     </pic:cNvPicPr>
                   </pic:nvPicPr>
                   <pic:blipFill>
-                    <a:blip r:embed="rId9" cstate="print">
+                    <a:blip r:embed="rId10" cstate="print">
                       <a:extLst>
                         <a:ext uri="{28A0092B-C50C-407E-A947-70E740481C1C}">
                           <a14:useLocalDpi xmlns:a14="http://schemas.microsoft.com/office/drawing/2010/main" val="0"/>
@@ -2048,22 +2179,18 @@
           <w:szCs w:val="20"/>
           <w:lang w:val="en-US"/>
         </w:rPr>
-        <w:t xml:space="preserve"> button. If you have a problem, give it a try. Rebooting </w:t>
-      </w:r>
-      <w:proofErr w:type="spellStart"/>
-      <w:proofErr w:type="gramStart"/>
-      <w:r>
-        <w:rPr>
-          <w:rFonts w:ascii="Tahoma" w:hAnsi="Tahoma" w:cs="Tahoma"/>
-          <w:kern w:val="0"/>
-          <w:sz w:val="20"/>
-          <w:szCs w:val="20"/>
-          <w:lang w:val="en-US"/>
-        </w:rPr>
-        <w:t>you</w:t>
-      </w:r>
-      <w:proofErr w:type="spellEnd"/>
-      <w:proofErr w:type="gramEnd"/>
+        <w:t xml:space="preserve"> button. If you have a problem, give it a try. Rebooting you</w:t>
+      </w:r>
+      <w:r>
+        <w:rPr>
+          <w:rFonts w:ascii="Tahoma" w:hAnsi="Tahoma" w:cs="Tahoma"/>
+          <w:kern w:val="0"/>
+          <w:sz w:val="20"/>
+          <w:szCs w:val="20"/>
+          <w:lang w:val="en-US"/>
+        </w:rPr>
+        <w:t>r</w:t>
+      </w:r>
       <w:r>
         <w:rPr>
           <w:rFonts w:ascii="Tahoma" w:hAnsi="Tahoma" w:cs="Tahoma"/>
@@ -2511,8 +2638,9 @@
           <w:szCs w:val="20"/>
           <w:lang w:val="en-US"/>
         </w:rPr>
-        <w:t>L</w:t>
-      </w:r>
+        <w:t xml:space="preserve">Longitude 1 and Longitude </w:t>
+      </w:r>
+      <w:proofErr w:type="gramStart"/>
       <w:r>
         <w:rPr>
           <w:rFonts w:ascii="Tahoma" w:hAnsi="Tahoma" w:cs="Tahoma"/>
@@ -2523,55 +2651,6 @@
           <w:szCs w:val="20"/>
           <w:lang w:val="en-US"/>
         </w:rPr>
-        <w:t>ongitude</w:t>
-      </w:r>
-      <w:r>
-        <w:rPr>
-          <w:rFonts w:ascii="Tahoma" w:hAnsi="Tahoma" w:cs="Tahoma"/>
-          <w:b/>
-          <w:bCs/>
-          <w:kern w:val="0"/>
-          <w:sz w:val="20"/>
-          <w:szCs w:val="20"/>
-          <w:lang w:val="en-US"/>
-        </w:rPr>
-        <w:t xml:space="preserve"> 1 and </w:t>
-      </w:r>
-      <w:r>
-        <w:rPr>
-          <w:rFonts w:ascii="Tahoma" w:hAnsi="Tahoma" w:cs="Tahoma"/>
-          <w:b/>
-          <w:bCs/>
-          <w:kern w:val="0"/>
-          <w:sz w:val="20"/>
-          <w:szCs w:val="20"/>
-          <w:lang w:val="en-US"/>
-        </w:rPr>
-        <w:t>Longitude</w:t>
-      </w:r>
-      <w:r>
-        <w:rPr>
-          <w:rFonts w:ascii="Tahoma" w:hAnsi="Tahoma" w:cs="Tahoma"/>
-          <w:b/>
-          <w:bCs/>
-          <w:kern w:val="0"/>
-          <w:sz w:val="20"/>
-          <w:szCs w:val="20"/>
-          <w:lang w:val="en-US"/>
-        </w:rPr>
-        <w:t xml:space="preserve"> </w:t>
-      </w:r>
-      <w:proofErr w:type="gramStart"/>
-      <w:r>
-        <w:rPr>
-          <w:rFonts w:ascii="Tahoma" w:hAnsi="Tahoma" w:cs="Tahoma"/>
-          <w:b/>
-          <w:bCs/>
-          <w:kern w:val="0"/>
-          <w:sz w:val="20"/>
-          <w:szCs w:val="20"/>
-          <w:lang w:val="en-US"/>
-        </w:rPr>
         <w:t>2:</w:t>
       </w:r>
       <w:r>
@@ -2593,27 +2672,7 @@
           <w:szCs w:val="20"/>
           <w:lang w:val="en-US"/>
         </w:rPr>
-        <w:t xml:space="preserve"> Enter the North/South latitudes that will define you map’s boundaries. The l</w:t>
-      </w:r>
-      <w:r>
-        <w:rPr>
-          <w:rFonts w:ascii="Tahoma" w:hAnsi="Tahoma" w:cs="Tahoma"/>
-          <w:kern w:val="0"/>
-          <w:sz w:val="20"/>
-          <w:szCs w:val="20"/>
-          <w:lang w:val="en-US"/>
-        </w:rPr>
-        <w:t>ongitude</w:t>
-      </w:r>
-      <w:r>
-        <w:rPr>
-          <w:rFonts w:ascii="Tahoma" w:hAnsi="Tahoma" w:cs="Tahoma"/>
-          <w:kern w:val="0"/>
-          <w:sz w:val="20"/>
-          <w:szCs w:val="20"/>
-          <w:lang w:val="en-US"/>
-        </w:rPr>
-        <w:t xml:space="preserve"> entries can go in </w:t>
+        <w:t xml:space="preserve"> Enter the North/South latitudes that will define you map’s boundaries. The longitude entries can go in </w:t>
       </w:r>
       <w:proofErr w:type="gramStart"/>
       <w:r>
@@ -3193,6 +3252,7 @@
         <w:rPr>
           <w:b/>
           <w:bCs/>
+          <w:noProof/>
         </w:rPr>
         <w:drawing>
           <wp:anchor distT="0" distB="0" distL="114300" distR="114300" simplePos="0" relativeHeight="251658240" behindDoc="1" locked="0" layoutInCell="1" allowOverlap="1" wp14:anchorId="567520C8" wp14:editId="630AA0E0">
@@ -3218,7 +3278,7 @@
                     <pic:cNvPicPr/>
                   </pic:nvPicPr>
                   <pic:blipFill>
-                    <a:blip r:embed="rId10">
+                    <a:blip r:embed="rId11">
                       <a:extLst>
                         <a:ext uri="{28A0092B-C50C-407E-A947-70E740481C1C}">
                           <a14:useLocalDpi xmlns:a14="http://schemas.microsoft.com/office/drawing/2010/main" val="0"/>
@@ -3299,7 +3359,7 @@
         </w:rPr>
         <w:t xml:space="preserve">.pbf file for the required area previous, select “Yes, and you will be taken to the </w:t>
       </w:r>
-      <w:hyperlink r:id="rId11" w:history="1">
+      <w:hyperlink r:id="rId12" w:history="1">
         <w:r>
           <w:rPr>
             <w:rStyle w:val="Hyperlink"/>
@@ -3323,6 +3383,7 @@
         <w:rPr>
           <w:b/>
           <w:bCs/>
+          <w:noProof/>
         </w:rPr>
         <w:lastRenderedPageBreak/>
         <w:drawing>
@@ -3349,7 +3410,7 @@
                     <pic:cNvPicPr/>
                   </pic:nvPicPr>
                   <pic:blipFill>
-                    <a:blip r:embed="rId12" cstate="print">
+                    <a:blip r:embed="rId13" cstate="print">
                       <a:extLst>
                         <a:ext uri="{28A0092B-C50C-407E-A947-70E740481C1C}">
                           <a14:useLocalDpi xmlns:a14="http://schemas.microsoft.com/office/drawing/2010/main" val="0"/>
@@ -3489,7 +3550,7 @@
       </w:r>
     </w:p>
     <w:sectPr>
-      <w:footerReference w:type="default" r:id="rId13"/>
+      <w:footerReference w:type="default" r:id="rId14"/>
       <w:pgSz w:w="11906" w:h="16838"/>
       <w:pgMar w:top="720" w:right="720" w:bottom="720" w:left="720" w:header="708" w:footer="708" w:gutter="0"/>
       <w:cols w:space="708"/>
@@ -3534,6 +3595,7 @@
         <w:docPartUnique/>
       </w:docPartObj>
     </w:sdtPr>
+    <w:sdtEndPr/>
     <w:sdtContent>
       <w:sdt>
         <w:sdtPr>
@@ -3543,6 +3605,7 @@
             <w:docPartUnique/>
           </w:docPartObj>
         </w:sdtPr>
+        <w:sdtEndPr/>
         <w:sdtContent>
           <w:p>
             <w:pPr>

</xml_diff>